<commit_message>
add eval , add net optimize
</commit_message>
<xml_diff>
--- a/papers/exercises/训练参数含义.docx
+++ b/papers/exercises/训练参数含义.docx
@@ -38,6 +38,30 @@
       </w:r>
     </w:p>
     <w:p>
+      <w:pPr>
+        <w:pStyle w:val="2"/>
+      </w:pPr>
+      <w:r>
+        <w:rPr>
+          <w:rFonts w:hint="eastAsia"/>
+        </w:rPr>
+        <w:t>1</w:t>
+      </w:r>
+      <w:r>
+        <w:t xml:space="preserve">.1 </w:t>
+      </w:r>
+      <w:r>
+        <w:rPr>
+          <w:rFonts w:hint="eastAsia"/>
+        </w:rPr>
+        <w:t>分类</w:t>
+      </w:r>
+      <w:r>
+        <w:t>问题性能指标</w:t>
+      </w:r>
+      <w:r>
+        <w:t>---</w:t>
+      </w:r>
       <w:r>
         <w:rPr>
           <w:rFonts w:hint="eastAsia"/>
@@ -45,6 +69,29 @@
         <w:t>准确率</w:t>
       </w:r>
       <w:r>
+        <w:t>,</w:t>
+      </w:r>
+      <w:r>
+        <w:t>精确率</w:t>
+      </w:r>
+      <w:r>
+        <w:t>,</w:t>
+      </w:r>
+      <w:r>
+        <w:t>召回率</w:t>
+      </w:r>
+    </w:p>
+    <w:p>
+      <w:pPr>
+        <w:spacing w:line="360" w:lineRule="auto"/>
+      </w:pPr>
+      <w:r>
+        <w:rPr>
+          <w:rFonts w:hint="eastAsia"/>
+        </w:rPr>
+        <w:t>准确率</w:t>
+      </w:r>
+      <w:r>
         <w:t xml:space="preserve">: </w:t>
       </w:r>
       <w:r>
@@ -73,6 +120,9 @@
       </w:r>
     </w:p>
     <w:p>
+      <w:pPr>
+        <w:spacing w:line="360" w:lineRule="auto"/>
+      </w:pPr>
       <w:r>
         <w:t xml:space="preserve">TP: true positive, </w:t>
       </w:r>
@@ -90,6 +140,9 @@
       </w:r>
     </w:p>
     <w:p>
+      <w:pPr>
+        <w:spacing w:line="360" w:lineRule="auto"/>
+      </w:pPr>
       <w:r>
         <w:t xml:space="preserve">FN: false negative, </w:t>
       </w:r>
@@ -113,6 +166,9 @@
       </w:r>
     </w:p>
     <w:p>
+      <w:pPr>
+        <w:spacing w:line="360" w:lineRule="auto"/>
+      </w:pPr>
       <w:r>
         <w:rPr>
           <w:rFonts w:hint="eastAsia"/>
@@ -136,6 +192,9 @@
       </w:r>
     </w:p>
     <w:p>
+      <w:pPr>
+        <w:spacing w:line="360" w:lineRule="auto"/>
+      </w:pPr>
       <w:r>
         <w:t xml:space="preserve">TN: true negtive, </w:t>
       </w:r>
@@ -153,6 +212,9 @@
       </w:r>
     </w:p>
     <w:p>
+      <w:pPr>
+        <w:spacing w:line="360" w:lineRule="auto"/>
+      </w:pPr>
       <w:r>
         <w:t xml:space="preserve">&gt;&gt; </w:t>
       </w:r>
@@ -167,6 +229,9 @@
       </w:r>
     </w:p>
     <w:p>
+      <w:pPr>
+        <w:spacing w:line="360" w:lineRule="auto"/>
+      </w:pPr>
       <w:r>
         <w:tab/>
         <w:t>True</w:t>
@@ -195,6 +260,7 @@
     </w:p>
     <w:p>
       <w:pPr>
+        <w:spacing w:line="360" w:lineRule="auto"/>
         <w:ind w:firstLine="420"/>
       </w:pPr>
       <w:r>
@@ -215,6 +281,7 @@
     </w:p>
     <w:p>
       <w:pPr>
+        <w:spacing w:line="360" w:lineRule="auto"/>
         <w:ind w:firstLine="420"/>
       </w:pPr>
       <w:r>
@@ -247,6 +314,7 @@
     </w:p>
     <w:p>
       <w:pPr>
+        <w:spacing w:line="360" w:lineRule="auto"/>
         <w:ind w:firstLine="420"/>
       </w:pPr>
       <w:r>
@@ -280,42 +348,334 @@
         <w:t>.</w:t>
       </w:r>
     </w:p>
+    <w:p>
+      <w:pPr>
+        <w:spacing w:line="360" w:lineRule="auto"/>
+      </w:pPr>
+    </w:p>
+    <w:p>
+      <w:pPr>
+        <w:spacing w:line="360" w:lineRule="auto"/>
+      </w:pPr>
+      <w:r>
+        <w:rPr>
+          <w:rFonts w:hint="eastAsia"/>
+        </w:rPr>
+        <w:t>精确率</w:t>
+      </w:r>
+      <w:r>
+        <w:t>: precision = TP/(TP+FP)</w:t>
+      </w:r>
+    </w:p>
+    <w:p>
+      <w:pPr>
+        <w:spacing w:line="360" w:lineRule="auto"/>
+      </w:pPr>
+      <w:r>
+        <w:t xml:space="preserve">       </w:t>
+      </w:r>
+      <w:r>
+        <w:rPr>
+          <w:rFonts w:hint="eastAsia"/>
+        </w:rPr>
+        <w:t>正例</w:t>
+      </w:r>
+      <w:r>
+        <w:t>结果中</w:t>
+      </w:r>
+      <w:r>
+        <w:t>,</w:t>
+      </w:r>
+      <w:r>
+        <w:t>实际为正例的比率</w:t>
+      </w:r>
+      <w:r>
+        <w:t>.</w:t>
+      </w:r>
+    </w:p>
+    <w:p>
+      <w:pPr>
+        <w:spacing w:line="360" w:lineRule="auto"/>
+      </w:pPr>
+      <w:r>
+        <w:rPr>
+          <w:rFonts w:hint="eastAsia"/>
+        </w:rPr>
+        <w:t>召回率</w:t>
+      </w:r>
+      <w:r>
+        <w:t>: recall = TP/(TP+FN)</w:t>
+      </w:r>
+    </w:p>
+    <w:p>
+      <w:pPr>
+        <w:spacing w:line="360" w:lineRule="auto"/>
+      </w:pPr>
+      <w:r>
+        <w:t xml:space="preserve">       </w:t>
+      </w:r>
+      <w:r>
+        <w:rPr>
+          <w:rFonts w:hint="eastAsia"/>
+        </w:rPr>
+        <w:t>正确</w:t>
+      </w:r>
+      <w:r>
+        <w:t>被</w:t>
+      </w:r>
+      <w:r>
+        <w:rPr>
+          <w:rFonts w:hint="eastAsia"/>
+        </w:rPr>
+        <w:t>分类</w:t>
+      </w:r>
+      <w:r>
+        <w:t>的结果</w:t>
+      </w:r>
+      <w:r>
+        <w:t>(TP)</w:t>
+      </w:r>
+      <w:r>
+        <w:t>占应该被分类的</w:t>
+      </w:r>
+      <w:r>
+        <w:rPr>
+          <w:rFonts w:hint="eastAsia"/>
+        </w:rPr>
+        <w:t>比率</w:t>
+      </w:r>
+      <w:r>
+        <w:t>.</w:t>
+      </w:r>
+    </w:p>
     <w:p/>
     <w:p>
-      <w:r>
-        <w:rPr>
-          <w:rFonts w:hint="eastAsia"/>
-        </w:rPr>
+      <w:pPr>
+        <w:pStyle w:val="2"/>
+      </w:pPr>
+      <w:r>
+        <w:rPr>
+          <w:rFonts w:hint="eastAsia"/>
+        </w:rPr>
+        <w:t>1</w:t>
+      </w:r>
+      <w:r>
+        <w:t xml:space="preserve">.2 </w:t>
+      </w:r>
+      <w:r>
+        <w:rPr>
+          <w:rFonts w:hint="eastAsia"/>
+        </w:rPr>
+        <w:t>实例</w:t>
+      </w:r>
+    </w:p>
+    <w:p>
+      <w:pPr>
+        <w:pStyle w:val="3"/>
+      </w:pPr>
+      <w:r>
+        <w:rPr>
+          <w:rFonts w:hint="eastAsia"/>
+        </w:rPr>
+        <w:t>1</w:t>
+      </w:r>
+      <w:r>
+        <w:t xml:space="preserve">.2.1 </w:t>
+      </w:r>
+      <w:r>
+        <w:rPr>
+          <w:rFonts w:hint="eastAsia"/>
+        </w:rPr>
+        <w:t>例一</w:t>
+      </w:r>
+      <w:r>
+        <w:rPr>
+          <w:rFonts w:hint="eastAsia"/>
+        </w:rPr>
+        <w:t xml:space="preserve"> </w:t>
+      </w:r>
+    </w:p>
+    <w:p>
+      <w:pPr>
+        <w:spacing w:line="360" w:lineRule="auto"/>
+      </w:pPr>
+      <w:r>
+        <w:rPr>
+          <w:rFonts w:hint="eastAsia"/>
+        </w:rPr>
+        <w:t>有</w:t>
+      </w:r>
+      <w:r>
+        <w:rPr>
+          <w:rFonts w:hint="eastAsia"/>
+        </w:rPr>
+        <w:t>1</w:t>
+      </w:r>
+      <w:r>
+        <w:t>0000</w:t>
+      </w:r>
+      <w:r>
+        <w:t>张图片</w:t>
+      </w:r>
+      <w:r>
+        <w:t>,</w:t>
+      </w:r>
+      <w:r>
+        <w:t>其中一张色情</w:t>
+      </w:r>
+      <w:r>
+        <w:rPr>
+          <w:rFonts w:hint="eastAsia"/>
+        </w:rPr>
+        <w:t>图片</w:t>
+      </w:r>
+      <w:r>
+        <w:t xml:space="preserve">, </w:t>
+      </w:r>
+      <w:r>
+        <w:rPr>
+          <w:rFonts w:hint="eastAsia"/>
+        </w:rPr>
+        <w:t>色情</w:t>
+      </w:r>
+      <w:r>
+        <w:t>图片为</w:t>
+      </w:r>
+      <w:r>
+        <w:rPr>
+          <w:rFonts w:hint="eastAsia"/>
+        </w:rPr>
+        <w:t>正</w:t>
+      </w:r>
+      <w:r>
+        <w:t>样本</w:t>
+      </w:r>
+      <w:r>
+        <w:t xml:space="preserve">, </w:t>
+      </w:r>
+      <w:r>
+        <w:rPr>
+          <w:rFonts w:hint="eastAsia"/>
+        </w:rPr>
+        <w:t>分类器</w:t>
+      </w:r>
+      <w:r>
+        <w:t>分类出</w:t>
+      </w:r>
+      <w:r>
+        <w:t>2</w:t>
+      </w:r>
+      <w:r>
+        <w:t>张色情图片</w:t>
+      </w:r>
+      <w:r>
+        <w:t xml:space="preserve">, </w:t>
+      </w:r>
+      <w:r>
+        <w:rPr>
+          <w:rFonts w:hint="eastAsia"/>
+        </w:rPr>
+        <w:t>其中</w:t>
+      </w:r>
+      <w:r>
+        <w:t>一张是真正的色情图片</w:t>
+      </w:r>
+      <w:r>
+        <w:t>.</w:t>
+      </w:r>
+    </w:p>
+    <w:p>
+      <w:pPr>
+        <w:spacing w:line="360" w:lineRule="auto"/>
+      </w:pPr>
+      <w:r>
+        <w:rPr>
+          <w:rFonts w:hint="eastAsia"/>
+        </w:rPr>
+        <w:t>问</w:t>
+      </w:r>
+      <w:r>
+        <w:t>该分类器的准确率</w:t>
+      </w:r>
+      <w:r>
+        <w:t>,</w:t>
+      </w:r>
+      <w:r>
         <w:t>精确率</w:t>
       </w:r>
       <w:r>
-        <w:t>: precision = TP/(TP+FP)</w:t>
-      </w:r>
-    </w:p>
-    <w:p>
-      <w:r>
-        <w:t xml:space="preserve">       </w:t>
-      </w:r>
-      <w:r>
-        <w:rPr>
-          <w:rFonts w:hint="eastAsia"/>
-        </w:rPr>
-        <w:t>正例</w:t>
-      </w:r>
-      <w:r>
-        <w:t>结果中</w:t>
-      </w:r>
-      <w:r>
         <w:t>,</w:t>
       </w:r>
       <w:r>
-        <w:t>实际为正例的比率</w:t>
+        <w:t>召回率</w:t>
       </w:r>
       <w:r>
         <w:t>.</w:t>
       </w:r>
     </w:p>
-    <w:p>
+    <w:p/>
+    <w:p>
+      <w:pPr>
+        <w:spacing w:line="360" w:lineRule="auto"/>
+      </w:pPr>
+      <w:r>
+        <w:t>TP = 1</w:t>
+      </w:r>
+    </w:p>
+    <w:p>
+      <w:pPr>
+        <w:spacing w:line="360" w:lineRule="auto"/>
+      </w:pPr>
+      <w:r>
+        <w:lastRenderedPageBreak/>
+        <w:t>FP = 1</w:t>
+      </w:r>
+    </w:p>
+    <w:p>
+      <w:pPr>
+        <w:spacing w:line="360" w:lineRule="auto"/>
+      </w:pPr>
+      <w:r>
+        <w:t>FN = 0</w:t>
+      </w:r>
+    </w:p>
+    <w:p>
+      <w:pPr>
+        <w:spacing w:line="360" w:lineRule="auto"/>
+      </w:pPr>
+    </w:p>
+    <w:p>
+      <w:pPr>
+        <w:spacing w:line="360" w:lineRule="auto"/>
+      </w:pPr>
+      <w:r>
+        <w:rPr>
+          <w:rFonts w:hint="eastAsia"/>
+        </w:rPr>
+        <w:t>准确率</w:t>
+      </w:r>
+      <w:r>
+        <w:t>:  (1+9998)/10000 = 99.99%</w:t>
+      </w:r>
+    </w:p>
+    <w:p>
+      <w:pPr>
+        <w:spacing w:line="360" w:lineRule="auto"/>
+      </w:pPr>
+      <w:r>
+        <w:rPr>
+          <w:rFonts w:hint="eastAsia"/>
+        </w:rPr>
+        <w:t>精确率</w:t>
+      </w:r>
+      <w:r>
+        <w:t>: TP/(TP+FP) = 1/2=50%</w:t>
+      </w:r>
+    </w:p>
+    <w:p>
+      <w:pPr>
+        <w:spacing w:line="360" w:lineRule="auto"/>
+      </w:pPr>
       <w:r>
         <w:rPr>
           <w:rFonts w:hint="eastAsia"/>
@@ -323,61 +683,594 @@
         <w:t>召回率</w:t>
       </w:r>
       <w:r>
-        <w:t>: recall = TP/(TP+FN)</w:t>
-      </w:r>
-    </w:p>
-    <w:p>
-      <w:pPr>
-        <w:rPr>
-          <w:rFonts w:hint="eastAsia"/>
-        </w:rPr>
-      </w:pPr>
-      <w:r>
-        <w:t xml:space="preserve">       </w:t>
-      </w:r>
-      <w:r>
-        <w:rPr>
-          <w:rFonts w:hint="eastAsia"/>
-        </w:rPr>
-        <w:t>正确</w:t>
-      </w:r>
-      <w:r>
-        <w:t>被</w:t>
-      </w:r>
+        <w:t>: TP/(TP+FN) = 1 = 100%</w:t>
+      </w:r>
+    </w:p>
+    <w:p/>
+    <w:p>
+      <w:pPr>
+        <w:spacing w:line="360" w:lineRule="auto"/>
+      </w:pPr>
       <w:bookmarkStart w:id="0" w:name="_GoBack"/>
       <w:bookmarkEnd w:id="0"/>
-      <w:r>
-        <w:rPr>
-          <w:rFonts w:hint="eastAsia"/>
-        </w:rPr>
-        <w:t>分类</w:t>
-      </w:r>
-      <w:r>
-        <w:t>的结果</w:t>
-      </w:r>
-      <w:r>
-        <w:t>(TP)</w:t>
-      </w:r>
-      <w:r>
-        <w:t>占应该被分类的</w:t>
-      </w:r>
-      <w:r>
-        <w:rPr>
-          <w:rFonts w:hint="eastAsia"/>
-        </w:rPr>
-        <w:t>比率</w:t>
-      </w:r>
-      <w:r>
-        <w:t>.</w:t>
-      </w:r>
-    </w:p>
-    <w:p>
-      <w:pPr>
-        <w:rPr>
-          <w:rFonts w:hint="eastAsia"/>
-        </w:rPr>
-      </w:pPr>
-    </w:p>
+    </w:p>
+    <w:p>
+      <w:pPr>
+        <w:pStyle w:val="2"/>
+      </w:pPr>
+      <w:r>
+        <w:rPr>
+          <w:rFonts w:hint="eastAsia"/>
+        </w:rPr>
+        <w:t>1</w:t>
+      </w:r>
+      <w:r>
+        <w:t xml:space="preserve">.3 </w:t>
+      </w:r>
+      <w:r>
+        <w:rPr>
+          <w:rFonts w:hint="eastAsia"/>
+        </w:rPr>
+        <w:t>回归</w:t>
+      </w:r>
+      <w:r>
+        <w:t>问题的性能指标</w:t>
+      </w:r>
+    </w:p>
+    <w:p/>
+    <w:p>
+      <w:pPr>
+        <w:spacing w:line="360" w:lineRule="auto"/>
+        <w:ind w:firstLine="420"/>
+        <w:rPr>
+          <w:rFonts w:hint="eastAsia"/>
+        </w:rPr>
+      </w:pPr>
+      <w:r>
+        <w:rPr>
+          <w:rFonts w:hint="eastAsia"/>
+        </w:rPr>
+        <w:t>回归问题是典型的监督学习的一类算法，目标是通过有标签的一组数据训练出一个线性模型，对于输入能够产生一个预测值。</w:t>
+      </w:r>
+      <w:r>
+        <w:rPr>
+          <w:rFonts w:hint="eastAsia"/>
+        </w:rPr>
+        <w:t>回归问题的典型指标是均方根误差（</w:t>
+      </w:r>
+      <w:r>
+        <w:rPr>
+          <w:rFonts w:hint="eastAsia"/>
+        </w:rPr>
+        <w:t>RMSE</w:t>
+      </w:r>
+      <w:r>
+        <w:rPr>
+          <w:rFonts w:hint="eastAsia"/>
+        </w:rPr>
+        <w:t>）</w:t>
+      </w:r>
+      <w:r>
+        <w:rPr>
+          <w:rFonts w:hint="eastAsia"/>
+        </w:rPr>
+        <w:t>，它测量的是系统预测误差的标准差，例如</w:t>
+      </w:r>
+      <w:r>
+        <w:rPr>
+          <w:rFonts w:hint="eastAsia"/>
+        </w:rPr>
+        <w:t>RMSE</w:t>
+      </w:r>
+      <w:r>
+        <w:rPr>
+          <w:rFonts w:hint="eastAsia"/>
+        </w:rPr>
+        <w:t>等于</w:t>
+      </w:r>
+      <w:r>
+        <w:rPr>
+          <w:rFonts w:hint="eastAsia"/>
+        </w:rPr>
+        <w:t>50000</w:t>
+      </w:r>
+      <w:r>
+        <w:rPr>
+          <w:rFonts w:hint="eastAsia"/>
+        </w:rPr>
+        <w:t>，意味着</w:t>
+      </w:r>
+      <w:r>
+        <w:rPr>
+          <w:rFonts w:hint="eastAsia"/>
+        </w:rPr>
+        <w:t>68%</w:t>
+      </w:r>
+      <w:r>
+        <w:rPr>
+          <w:rFonts w:hint="eastAsia"/>
+        </w:rPr>
+        <w:t>的系统封预测值位于实际值的</w:t>
+      </w:r>
+      <w:r>
+        <w:rPr>
+          <w:rFonts w:hint="eastAsia"/>
+        </w:rPr>
+        <w:t>5000</w:t>
+      </w:r>
+      <w:r>
+        <w:rPr>
+          <w:rFonts w:hint="eastAsia"/>
+        </w:rPr>
+        <w:t>之内，</w:t>
+      </w:r>
+      <w:r>
+        <w:rPr>
+          <w:rFonts w:hint="eastAsia"/>
+        </w:rPr>
+        <w:t>95%</w:t>
+      </w:r>
+      <w:r>
+        <w:rPr>
+          <w:rFonts w:hint="eastAsia"/>
+        </w:rPr>
+        <w:t>的预测值位于实际值的</w:t>
+      </w:r>
+      <w:r>
+        <w:rPr>
+          <w:rFonts w:hint="eastAsia"/>
+        </w:rPr>
+        <w:t>100000</w:t>
+      </w:r>
+      <w:r>
+        <w:rPr>
+          <w:rFonts w:hint="eastAsia"/>
+        </w:rPr>
+        <w:t>之内（一个特征通常符合高斯分布，即满足“</w:t>
+      </w:r>
+      <w:r>
+        <w:rPr>
+          <w:rFonts w:hint="eastAsia"/>
+        </w:rPr>
+        <w:t>68-95-99.7</w:t>
+      </w:r>
+      <w:r>
+        <w:rPr>
+          <w:rFonts w:hint="eastAsia"/>
+        </w:rPr>
+        <w:t>”规则：大约</w:t>
+      </w:r>
+      <w:r>
+        <w:rPr>
+          <w:rFonts w:hint="eastAsia"/>
+        </w:rPr>
+        <w:t>68%</w:t>
+      </w:r>
+      <w:r>
+        <w:rPr>
+          <w:rFonts w:hint="eastAsia"/>
+        </w:rPr>
+        <w:t>的值落在</w:t>
+      </w:r>
+      <w:r>
+        <w:rPr>
+          <w:rFonts w:hint="eastAsia"/>
+        </w:rPr>
+        <w:t>1</w:t>
+      </w:r>
+      <w:r>
+        <w:rPr>
+          <w:rFonts w:hint="eastAsia"/>
+        </w:rPr>
+        <w:t>内，</w:t>
+      </w:r>
+      <w:r>
+        <w:rPr>
+          <w:rFonts w:hint="eastAsia"/>
+        </w:rPr>
+        <w:t>95%</w:t>
+      </w:r>
+      <w:r>
+        <w:rPr>
+          <w:rFonts w:hint="eastAsia"/>
+        </w:rPr>
+        <w:t>的值落在</w:t>
+      </w:r>
+      <w:r>
+        <w:rPr>
+          <w:rFonts w:hint="eastAsia"/>
+        </w:rPr>
+        <w:t>2</w:t>
+      </w:r>
+      <w:r>
+        <w:rPr>
+          <w:rFonts w:hint="eastAsia"/>
+        </w:rPr>
+        <w:t>内，</w:t>
+      </w:r>
+      <w:r>
+        <w:rPr>
+          <w:rFonts w:hint="eastAsia"/>
+        </w:rPr>
+        <w:t>99.7%</w:t>
+      </w:r>
+      <w:r>
+        <w:rPr>
+          <w:rFonts w:hint="eastAsia"/>
+        </w:rPr>
+        <w:t>的值落在</w:t>
+      </w:r>
+      <w:r>
+        <w:rPr>
+          <w:rFonts w:hint="eastAsia"/>
+        </w:rPr>
+        <w:t>3</w:t>
+      </w:r>
+      <w:r>
+        <w:rPr>
+          <w:rFonts w:hint="eastAsia"/>
+        </w:rPr>
+        <w:t>内，这里的σ等于</w:t>
+      </w:r>
+      <w:r>
+        <w:rPr>
+          <w:rFonts w:hint="eastAsia"/>
+        </w:rPr>
+        <w:t>50000</w:t>
+      </w:r>
+      <w:r>
+        <w:rPr>
+          <w:rFonts w:hint="eastAsia"/>
+        </w:rPr>
+        <w:t>），</w:t>
+      </w:r>
+      <w:r>
+        <w:rPr>
+          <w:rFonts w:hint="eastAsia"/>
+        </w:rPr>
+        <w:t>RMSE</w:t>
+      </w:r>
+      <w:r>
+        <w:rPr>
+          <w:rFonts w:hint="eastAsia"/>
+        </w:rPr>
+        <w:t>的计算公式如下：</w:t>
+      </w:r>
+    </w:p>
+    <w:p/>
+    <w:p>
+      <w:pPr>
+        <w:jc w:val="center"/>
+      </w:pPr>
+      <w:r>
+        <w:rPr>
+          <w:noProof/>
+        </w:rPr>
+        <w:drawing>
+          <wp:inline distT="0" distB="0" distL="0" distR="0">
+            <wp:extent cx="3077210" cy="628015"/>
+            <wp:effectExtent l="0" t="0" r="8890" b="635"/>
+            <wp:docPr id="1" name="图片 1" descr="https://private.codecogs.com/gif.latex?RMSE%28X%2Ch%29%3D%5Csqrt%7B%5Cfrac%7B1%7D%7Bm%7D%5Csum_%7Bi%3D1%7D%5E%7Bm%7D%28h%28X%5E%7B%5E%7B%28i%29%7D%7D%29-y%5E%7B%28i%29%7D%29%5E%7B%5E%7B2%7D%7D%7D"/>
+            <wp:cNvGraphicFramePr>
+              <a:graphicFrameLocks xmlns:a="http://schemas.openxmlformats.org/drawingml/2006/main" noChangeAspect="1"/>
+            </wp:cNvGraphicFramePr>
+            <a:graphic xmlns:a="http://schemas.openxmlformats.org/drawingml/2006/main">
+              <a:graphicData uri="http://schemas.openxmlformats.org/drawingml/2006/picture">
+                <pic:pic xmlns:pic="http://schemas.openxmlformats.org/drawingml/2006/picture">
+                  <pic:nvPicPr>
+                    <pic:cNvPr id="0" name="Picture 1" descr="https://private.codecogs.com/gif.latex?RMSE%28X%2Ch%29%3D%5Csqrt%7B%5Cfrac%7B1%7D%7Bm%7D%5Csum_%7Bi%3D1%7D%5E%7Bm%7D%28h%28X%5E%7B%5E%7B%28i%29%7D%7D%29-y%5E%7B%28i%29%7D%29%5E%7B%5E%7B2%7D%7D%7D"/>
+                    <pic:cNvPicPr>
+                      <a:picLocks noChangeAspect="1" noChangeArrowheads="1"/>
+                    </pic:cNvPicPr>
+                  </pic:nvPicPr>
+                  <pic:blipFill>
+                    <a:blip r:embed="rId7">
+                      <a:extLst>
+                        <a:ext uri="{28A0092B-C50C-407E-A947-70E740481C1C}">
+                          <a14:useLocalDpi xmlns:a14="http://schemas.microsoft.com/office/drawing/2010/main" val="0"/>
+                        </a:ext>
+                      </a:extLst>
+                    </a:blip>
+                    <a:srcRect/>
+                    <a:stretch>
+                      <a:fillRect/>
+                    </a:stretch>
+                  </pic:blipFill>
+                  <pic:spPr bwMode="auto">
+                    <a:xfrm>
+                      <a:off x="0" y="0"/>
+                      <a:ext cx="3077210" cy="628015"/>
+                    </a:xfrm>
+                    <a:prstGeom prst="rect">
+                      <a:avLst/>
+                    </a:prstGeom>
+                    <a:noFill/>
+                    <a:ln>
+                      <a:noFill/>
+                    </a:ln>
+                  </pic:spPr>
+                </pic:pic>
+              </a:graphicData>
+            </a:graphic>
+          </wp:inline>
+        </w:drawing>
+      </w:r>
+    </w:p>
+    <w:p>
+      <w:pPr>
+        <w:spacing w:line="360" w:lineRule="auto"/>
+        <w:rPr>
+          <w:rFonts w:hint="eastAsia"/>
+        </w:rPr>
+      </w:pPr>
+      <w:r>
+        <w:rPr>
+          <w:rFonts w:hint="eastAsia"/>
+        </w:rPr>
+        <w:t>其中：</w:t>
+      </w:r>
+    </w:p>
+    <w:p>
+      <w:pPr>
+        <w:pStyle w:val="a5"/>
+        <w:numPr>
+          <w:ilvl w:val="0"/>
+          <w:numId w:val="2"/>
+        </w:numPr>
+        <w:spacing w:line="360" w:lineRule="auto"/>
+        <w:ind w:firstLineChars="0"/>
+        <w:rPr>
+          <w:rFonts w:hint="eastAsia"/>
+        </w:rPr>
+      </w:pPr>
+      <w:r>
+        <w:rPr>
+          <w:rFonts w:hint="eastAsia"/>
+        </w:rPr>
+        <w:t>m</w:t>
+      </w:r>
+      <w:r>
+        <w:rPr>
+          <w:rFonts w:hint="eastAsia"/>
+        </w:rPr>
+        <w:t>是</w:t>
+      </w:r>
+      <w:r>
+        <w:rPr>
+          <w:rFonts w:hint="eastAsia"/>
+        </w:rPr>
+        <w:t>RMSE</w:t>
+      </w:r>
+      <w:r>
+        <w:rPr>
+          <w:rFonts w:hint="eastAsia"/>
+        </w:rPr>
+        <w:t>数据集中实例的个数。</w:t>
+      </w:r>
+    </w:p>
+    <w:p>
+      <w:pPr>
+        <w:pStyle w:val="a5"/>
+        <w:numPr>
+          <w:ilvl w:val="0"/>
+          <w:numId w:val="2"/>
+        </w:numPr>
+        <w:spacing w:line="360" w:lineRule="auto"/>
+        <w:ind w:firstLineChars="0"/>
+        <w:rPr>
+          <w:rFonts w:hint="eastAsia"/>
+        </w:rPr>
+      </w:pPr>
+      <w:r>
+        <w:pict>
+          <v:shape id="图片 2" o:spid="_x0000_i1025" type="#_x0000_t75" alt="https://private.codecogs.com/gif.latex?X%5E%7B%28i%29%7D" style="width:21.9pt;height:13.75pt;visibility:visible;mso-wrap-style:square">
+            <v:imagedata r:id="rId8" o:title="gif"/>
+          </v:shape>
+        </w:pict>
+      </w:r>
+      <w:r>
+        <w:rPr>
+          <w:rFonts w:hint="eastAsia"/>
+        </w:rPr>
+        <w:t>是数据集第</w:t>
+      </w:r>
+      <w:r>
+        <w:rPr>
+          <w:rFonts w:hint="eastAsia"/>
+        </w:rPr>
+        <w:t>i</w:t>
+      </w:r>
+      <w:r>
+        <w:rPr>
+          <w:rFonts w:hint="eastAsia"/>
+        </w:rPr>
+        <w:t>个实例的所有特征值（不包含标签）的向量，</w:t>
+      </w:r>
+      <w:r>
+        <w:rPr>
+          <w:rFonts w:hint="eastAsia"/>
+        </w:rPr>
+        <w:t>y</w:t>
+      </w:r>
+      <w:r>
+        <w:rPr>
+          <w:rFonts w:hint="eastAsia"/>
+        </w:rPr>
+        <w:t>是它的标签（这个实例的输出值）。</w:t>
+      </w:r>
+    </w:p>
+    <w:p>
+      <w:pPr>
+        <w:pStyle w:val="a5"/>
+        <w:numPr>
+          <w:ilvl w:val="0"/>
+          <w:numId w:val="2"/>
+        </w:numPr>
+        <w:spacing w:line="360" w:lineRule="auto"/>
+        <w:ind w:firstLineChars="0"/>
+        <w:rPr>
+          <w:rFonts w:hint="eastAsia"/>
+        </w:rPr>
+      </w:pPr>
+      <w:r>
+        <w:rPr>
+          <w:rFonts w:hint="eastAsia"/>
+        </w:rPr>
+        <w:t>h</w:t>
+      </w:r>
+      <w:r>
+        <w:rPr>
+          <w:rFonts w:hint="eastAsia"/>
+        </w:rPr>
+        <w:t>是系统的预测函数，也称为假设。当系统收到一个实例的特征向量</w:t>
+      </w:r>
+      <w:r>
+        <w:drawing>
+          <wp:inline distT="0" distB="0" distL="0" distR="0">
+            <wp:extent cx="278130" cy="174625"/>
+            <wp:effectExtent l="0" t="0" r="7620" b="0"/>
+            <wp:docPr id="3" name="图片 3" descr="https://private.codecogs.com/gif.latex?X%5E%7B%28i%29%7D"/>
+            <wp:cNvGraphicFramePr>
+              <a:graphicFrameLocks xmlns:a="http://schemas.openxmlformats.org/drawingml/2006/main" noChangeAspect="1"/>
+            </wp:cNvGraphicFramePr>
+            <a:graphic xmlns:a="http://schemas.openxmlformats.org/drawingml/2006/main">
+              <a:graphicData uri="http://schemas.openxmlformats.org/drawingml/2006/picture">
+                <pic:pic xmlns:pic="http://schemas.openxmlformats.org/drawingml/2006/picture">
+                  <pic:nvPicPr>
+                    <pic:cNvPr id="0" name="Picture 13" descr="https://private.codecogs.com/gif.latex?X%5E%7B%28i%29%7D"/>
+                    <pic:cNvPicPr>
+                      <a:picLocks noChangeAspect="1" noChangeArrowheads="1"/>
+                    </pic:cNvPicPr>
+                  </pic:nvPicPr>
+                  <pic:blipFill>
+                    <a:blip r:embed="rId9">
+                      <a:extLst>
+                        <a:ext uri="{28A0092B-C50C-407E-A947-70E740481C1C}">
+                          <a14:useLocalDpi xmlns:a14="http://schemas.microsoft.com/office/drawing/2010/main" val="0"/>
+                        </a:ext>
+                      </a:extLst>
+                    </a:blip>
+                    <a:srcRect/>
+                    <a:stretch>
+                      <a:fillRect/>
+                    </a:stretch>
+                  </pic:blipFill>
+                  <pic:spPr bwMode="auto">
+                    <a:xfrm>
+                      <a:off x="0" y="0"/>
+                      <a:ext cx="278130" cy="174625"/>
+                    </a:xfrm>
+                    <a:prstGeom prst="rect">
+                      <a:avLst/>
+                    </a:prstGeom>
+                    <a:noFill/>
+                    <a:ln>
+                      <a:noFill/>
+                    </a:ln>
+                  </pic:spPr>
+                </pic:pic>
+              </a:graphicData>
+            </a:graphic>
+          </wp:inline>
+        </w:drawing>
+      </w:r>
+      <w:r>
+        <w:rPr>
+          <w:rFonts w:hint="eastAsia"/>
+        </w:rPr>
+        <w:t>，就会输出这个实例的一个预测值</w:t>
+      </w:r>
+      <w:r>
+        <w:drawing>
+          <wp:inline distT="0" distB="0" distL="0" distR="0">
+            <wp:extent cx="87630" cy="151130"/>
+            <wp:effectExtent l="0" t="0" r="7620" b="1270"/>
+            <wp:docPr id="4" name="图片 4" descr="\tilde{y}"/>
+            <wp:cNvGraphicFramePr>
+              <a:graphicFrameLocks xmlns:a="http://schemas.openxmlformats.org/drawingml/2006/main" noChangeAspect="1"/>
+            </wp:cNvGraphicFramePr>
+            <a:graphic xmlns:a="http://schemas.openxmlformats.org/drawingml/2006/main">
+              <a:graphicData uri="http://schemas.openxmlformats.org/drawingml/2006/picture">
+                <pic:pic xmlns:pic="http://schemas.openxmlformats.org/drawingml/2006/picture">
+                  <pic:nvPicPr>
+                    <pic:cNvPr id="0" name="Picture 15" descr="\tilde{y}"/>
+                    <pic:cNvPicPr>
+                      <a:picLocks noChangeAspect="1" noChangeArrowheads="1"/>
+                    </pic:cNvPicPr>
+                  </pic:nvPicPr>
+                  <pic:blipFill>
+                    <a:blip r:embed="rId10">
+                      <a:extLst>
+                        <a:ext uri="{28A0092B-C50C-407E-A947-70E740481C1C}">
+                          <a14:useLocalDpi xmlns:a14="http://schemas.microsoft.com/office/drawing/2010/main" val="0"/>
+                        </a:ext>
+                      </a:extLst>
+                    </a:blip>
+                    <a:srcRect/>
+                    <a:stretch>
+                      <a:fillRect/>
+                    </a:stretch>
+                  </pic:blipFill>
+                  <pic:spPr bwMode="auto">
+                    <a:xfrm>
+                      <a:off x="0" y="0"/>
+                      <a:ext cx="87630" cy="151130"/>
+                    </a:xfrm>
+                    <a:prstGeom prst="rect">
+                      <a:avLst/>
+                    </a:prstGeom>
+                    <a:noFill/>
+                    <a:ln>
+                      <a:noFill/>
+                    </a:ln>
+                  </pic:spPr>
+                </pic:pic>
+              </a:graphicData>
+            </a:graphic>
+          </wp:inline>
+        </w:drawing>
+      </w:r>
+      <w:r>
+        <w:rPr>
+          <w:rFonts w:hint="eastAsia"/>
+        </w:rPr>
+        <w:t>=h(X)</w:t>
+      </w:r>
+    </w:p>
+    <w:p/>
+    <w:p>
+      <w:pPr>
+        <w:spacing w:line="360" w:lineRule="auto"/>
+        <w:rPr>
+          <w:rFonts w:hint="eastAsia"/>
+        </w:rPr>
+      </w:pPr>
+      <w:r>
+        <w:rPr>
+          <w:rFonts w:hint="eastAsia"/>
+        </w:rPr>
+        <w:t>RMSE(X,h)</w:t>
+      </w:r>
+      <w:r>
+        <w:rPr>
+          <w:rFonts w:hint="eastAsia"/>
+        </w:rPr>
+        <w:t>是使用假设</w:t>
+      </w:r>
+      <w:r>
+        <w:rPr>
+          <w:rFonts w:hint="eastAsia"/>
+        </w:rPr>
+        <w:t>h</w:t>
+      </w:r>
+      <w:r>
+        <w:rPr>
+          <w:rFonts w:hint="eastAsia"/>
+        </w:rPr>
+        <w:t>在样本上测量的损失函数。</w:t>
+      </w:r>
+    </w:p>
+    <w:p/>
     <w:p>
       <w:pPr>
         <w:rPr>
@@ -431,6 +1324,221 @@
     </w:p>
   </w:footnote>
 </w:footnotes>
+</file>
+
+<file path=word/numbering.xml><?xml version="1.0" encoding="utf-8"?>
+<w:numbering xmlns:wpc="http://schemas.microsoft.com/office/word/2010/wordprocessingCanvas" xmlns:mc="http://schemas.openxmlformats.org/markup-compatibility/2006" xmlns:o="urn:schemas-microsoft-com:office:office" xmlns:r="http://schemas.openxmlformats.org/officeDocument/2006/relationships" xmlns:m="http://schemas.openxmlformats.org/officeDocument/2006/math" xmlns:v="urn:schemas-microsoft-com:vml" xmlns:wp14="http://schemas.microsoft.com/office/word/2010/wordprocessingDrawing" xmlns:wp="http://schemas.openxmlformats.org/drawingml/2006/wordprocessingDrawing" xmlns:w10="urn:schemas-microsoft-com:office:word" xmlns:w="http://schemas.openxmlformats.org/wordprocessingml/2006/main" xmlns:w14="http://schemas.microsoft.com/office/word/2010/wordml" xmlns:w15="http://schemas.microsoft.com/office/word/2012/wordml" xmlns:wpg="http://schemas.microsoft.com/office/word/2010/wordprocessingGroup" xmlns:wpi="http://schemas.microsoft.com/office/word/2010/wordprocessingInk" xmlns:wne="http://schemas.microsoft.com/office/word/2006/wordml" xmlns:wps="http://schemas.microsoft.com/office/word/2010/wordprocessingShape" mc:Ignorable="w14 w15 wp14">
+  <w:numPicBullet w:numPicBulletId="0">
+    <w:pict>
+      <v:shapetype id="_x0000_t75" coordsize="21600,21600" o:spt="75" o:preferrelative="t" path="m@4@5l@4@11@9@11@9@5xe" filled="f" stroked="f">
+        <v:stroke joinstyle="miter"/>
+        <v:formulas>
+          <v:f eqn="if lineDrawn pixelLineWidth 0"/>
+          <v:f eqn="sum @0 1 0"/>
+          <v:f eqn="sum 0 0 @1"/>
+          <v:f eqn="prod @2 1 2"/>
+          <v:f eqn="prod @3 21600 pixelWidth"/>
+          <v:f eqn="prod @3 21600 pixelHeight"/>
+          <v:f eqn="sum @0 0 1"/>
+          <v:f eqn="prod @6 1 2"/>
+          <v:f eqn="prod @7 21600 pixelWidth"/>
+          <v:f eqn="sum @8 21600 0"/>
+          <v:f eqn="prod @7 21600 pixelHeight"/>
+          <v:f eqn="sum @10 21600 0"/>
+        </v:formulas>
+        <v:path o:extrusionok="f" gradientshapeok="t" o:connecttype="rect"/>
+        <o:lock v:ext="edit" aspectratio="t"/>
+      </v:shapetype>
+      <v:shape id="_x0000_i1041" type="#_x0000_t75" alt="https://private.codecogs.com/gif.latex?X%5E%7B%28i%29%7D" style="width:21.9pt;height:13.75pt;visibility:visible;mso-wrap-style:square" o:bullet="t">
+        <v:imagedata r:id="rId1" o:title="gif"/>
+      </v:shape>
+    </w:pict>
+  </w:numPicBullet>
+  <w:abstractNum w:abstractNumId="0">
+    <w:nsid w:val="231E7CB4"/>
+    <w:multiLevelType w:val="hybridMultilevel"/>
+    <w:tmpl w:val="084E019C"/>
+    <w:lvl w:ilvl="0" w:tplc="FD7643CA">
+      <w:start w:val="1"/>
+      <w:numFmt w:val="decimal"/>
+      <w:lvlText w:val="%1."/>
+      <w:lvlJc w:val="left"/>
+      <w:pPr>
+        <w:ind w:left="360" w:hanging="360"/>
+      </w:pPr>
+      <w:rPr>
+        <w:rFonts w:hint="default"/>
+      </w:rPr>
+    </w:lvl>
+    <w:lvl w:ilvl="1" w:tplc="04090019" w:tentative="1">
+      <w:start w:val="1"/>
+      <w:numFmt w:val="lowerLetter"/>
+      <w:lvlText w:val="%2)"/>
+      <w:lvlJc w:val="left"/>
+      <w:pPr>
+        <w:ind w:left="840" w:hanging="420"/>
+      </w:pPr>
+    </w:lvl>
+    <w:lvl w:ilvl="2" w:tplc="0409001B" w:tentative="1">
+      <w:start w:val="1"/>
+      <w:numFmt w:val="lowerRoman"/>
+      <w:lvlText w:val="%3."/>
+      <w:lvlJc w:val="right"/>
+      <w:pPr>
+        <w:ind w:left="1260" w:hanging="420"/>
+      </w:pPr>
+    </w:lvl>
+    <w:lvl w:ilvl="3" w:tplc="0409000F" w:tentative="1">
+      <w:start w:val="1"/>
+      <w:numFmt w:val="decimal"/>
+      <w:lvlText w:val="%4."/>
+      <w:lvlJc w:val="left"/>
+      <w:pPr>
+        <w:ind w:left="1680" w:hanging="420"/>
+      </w:pPr>
+    </w:lvl>
+    <w:lvl w:ilvl="4" w:tplc="04090019" w:tentative="1">
+      <w:start w:val="1"/>
+      <w:numFmt w:val="lowerLetter"/>
+      <w:lvlText w:val="%5)"/>
+      <w:lvlJc w:val="left"/>
+      <w:pPr>
+        <w:ind w:left="2100" w:hanging="420"/>
+      </w:pPr>
+    </w:lvl>
+    <w:lvl w:ilvl="5" w:tplc="0409001B" w:tentative="1">
+      <w:start w:val="1"/>
+      <w:numFmt w:val="lowerRoman"/>
+      <w:lvlText w:val="%6."/>
+      <w:lvlJc w:val="right"/>
+      <w:pPr>
+        <w:ind w:left="2520" w:hanging="420"/>
+      </w:pPr>
+    </w:lvl>
+    <w:lvl w:ilvl="6" w:tplc="0409000F" w:tentative="1">
+      <w:start w:val="1"/>
+      <w:numFmt w:val="decimal"/>
+      <w:lvlText w:val="%7."/>
+      <w:lvlJc w:val="left"/>
+      <w:pPr>
+        <w:ind w:left="2940" w:hanging="420"/>
+      </w:pPr>
+    </w:lvl>
+    <w:lvl w:ilvl="7" w:tplc="04090019" w:tentative="1">
+      <w:start w:val="1"/>
+      <w:numFmt w:val="lowerLetter"/>
+      <w:lvlText w:val="%8)"/>
+      <w:lvlJc w:val="left"/>
+      <w:pPr>
+        <w:ind w:left="3360" w:hanging="420"/>
+      </w:pPr>
+    </w:lvl>
+    <w:lvl w:ilvl="8" w:tplc="0409001B" w:tentative="1">
+      <w:start w:val="1"/>
+      <w:numFmt w:val="lowerRoman"/>
+      <w:lvlText w:val="%9."/>
+      <w:lvlJc w:val="right"/>
+      <w:pPr>
+        <w:ind w:left="3780" w:hanging="420"/>
+      </w:pPr>
+    </w:lvl>
+  </w:abstractNum>
+  <w:abstractNum w:abstractNumId="1">
+    <w:nsid w:val="39455E2C"/>
+    <w:multiLevelType w:val="hybridMultilevel"/>
+    <w:tmpl w:val="A9E4026A"/>
+    <w:lvl w:ilvl="0" w:tplc="B1C2F7C4">
+      <w:start w:val="1"/>
+      <w:numFmt w:val="decimal"/>
+      <w:lvlText w:val="%1."/>
+      <w:lvlJc w:val="left"/>
+      <w:pPr>
+        <w:ind w:left="360" w:hanging="360"/>
+      </w:pPr>
+      <w:rPr>
+        <w:rFonts w:hint="default"/>
+      </w:rPr>
+    </w:lvl>
+    <w:lvl w:ilvl="1" w:tplc="04090019" w:tentative="1">
+      <w:start w:val="1"/>
+      <w:numFmt w:val="lowerLetter"/>
+      <w:lvlText w:val="%2)"/>
+      <w:lvlJc w:val="left"/>
+      <w:pPr>
+        <w:ind w:left="840" w:hanging="420"/>
+      </w:pPr>
+    </w:lvl>
+    <w:lvl w:ilvl="2" w:tplc="0409001B" w:tentative="1">
+      <w:start w:val="1"/>
+      <w:numFmt w:val="lowerRoman"/>
+      <w:lvlText w:val="%3."/>
+      <w:lvlJc w:val="right"/>
+      <w:pPr>
+        <w:ind w:left="1260" w:hanging="420"/>
+      </w:pPr>
+    </w:lvl>
+    <w:lvl w:ilvl="3" w:tplc="0409000F" w:tentative="1">
+      <w:start w:val="1"/>
+      <w:numFmt w:val="decimal"/>
+      <w:lvlText w:val="%4."/>
+      <w:lvlJc w:val="left"/>
+      <w:pPr>
+        <w:ind w:left="1680" w:hanging="420"/>
+      </w:pPr>
+    </w:lvl>
+    <w:lvl w:ilvl="4" w:tplc="04090019" w:tentative="1">
+      <w:start w:val="1"/>
+      <w:numFmt w:val="lowerLetter"/>
+      <w:lvlText w:val="%5)"/>
+      <w:lvlJc w:val="left"/>
+      <w:pPr>
+        <w:ind w:left="2100" w:hanging="420"/>
+      </w:pPr>
+    </w:lvl>
+    <w:lvl w:ilvl="5" w:tplc="0409001B" w:tentative="1">
+      <w:start w:val="1"/>
+      <w:numFmt w:val="lowerRoman"/>
+      <w:lvlText w:val="%6."/>
+      <w:lvlJc w:val="right"/>
+      <w:pPr>
+        <w:ind w:left="2520" w:hanging="420"/>
+      </w:pPr>
+    </w:lvl>
+    <w:lvl w:ilvl="6" w:tplc="0409000F" w:tentative="1">
+      <w:start w:val="1"/>
+      <w:numFmt w:val="decimal"/>
+      <w:lvlText w:val="%7."/>
+      <w:lvlJc w:val="left"/>
+      <w:pPr>
+        <w:ind w:left="2940" w:hanging="420"/>
+      </w:pPr>
+    </w:lvl>
+    <w:lvl w:ilvl="7" w:tplc="04090019" w:tentative="1">
+      <w:start w:val="1"/>
+      <w:numFmt w:val="lowerLetter"/>
+      <w:lvlText w:val="%8)"/>
+      <w:lvlJc w:val="left"/>
+      <w:pPr>
+        <w:ind w:left="3360" w:hanging="420"/>
+      </w:pPr>
+    </w:lvl>
+    <w:lvl w:ilvl="8" w:tplc="0409001B" w:tentative="1">
+      <w:start w:val="1"/>
+      <w:numFmt w:val="lowerRoman"/>
+      <w:lvlText w:val="%9."/>
+      <w:lvlJc w:val="right"/>
+      <w:pPr>
+        <w:ind w:left="3780" w:hanging="420"/>
+      </w:pPr>
+    </w:lvl>
+  </w:abstractNum>
+  <w:num w:numId="1">
+    <w:abstractNumId w:val="0"/>
+  </w:num>
+  <w:num w:numId="2">
+    <w:abstractNumId w:val="1"/>
+  </w:num>
+</w:numbering>
 </file>
 
 <file path=word/styles.xml><?xml version="1.0" encoding="utf-8"?>
@@ -850,6 +1958,51 @@
       <w:szCs w:val="44"/>
     </w:rPr>
   </w:style>
+  <w:style w:type="paragraph" w:styleId="2">
+    <w:name w:val="heading 2"/>
+    <w:basedOn w:val="a"/>
+    <w:next w:val="a"/>
+    <w:link w:val="2Char"/>
+    <w:uiPriority w:val="9"/>
+    <w:unhideWhenUsed/>
+    <w:qFormat/>
+    <w:rsid w:val="00071DC5"/>
+    <w:pPr>
+      <w:keepNext/>
+      <w:keepLines/>
+      <w:spacing w:before="260" w:after="260" w:line="416" w:lineRule="auto"/>
+      <w:outlineLvl w:val="1"/>
+    </w:pPr>
+    <w:rPr>
+      <w:rFonts w:asciiTheme="majorHAnsi" w:eastAsiaTheme="majorEastAsia" w:hAnsiTheme="majorHAnsi" w:cstheme="majorBidi"/>
+      <w:b/>
+      <w:bCs/>
+      <w:sz w:val="32"/>
+      <w:szCs w:val="32"/>
+    </w:rPr>
+  </w:style>
+  <w:style w:type="paragraph" w:styleId="3">
+    <w:name w:val="heading 3"/>
+    <w:basedOn w:val="a"/>
+    <w:next w:val="a"/>
+    <w:link w:val="3Char"/>
+    <w:uiPriority w:val="9"/>
+    <w:unhideWhenUsed/>
+    <w:qFormat/>
+    <w:rsid w:val="00D05535"/>
+    <w:pPr>
+      <w:keepNext/>
+      <w:keepLines/>
+      <w:spacing w:before="260" w:after="260" w:line="416" w:lineRule="auto"/>
+      <w:outlineLvl w:val="2"/>
+    </w:pPr>
+    <w:rPr>
+      <w:b/>
+      <w:bCs/>
+      <w:sz w:val="32"/>
+      <w:szCs w:val="32"/>
+    </w:rPr>
+  </w:style>
   <w:style w:type="character" w:default="1" w:styleId="a0">
     <w:name w:val="Default Paragraph Font"/>
     <w:uiPriority w:val="1"/>
@@ -955,6 +2108,43 @@
       <w:sz w:val="44"/>
       <w:szCs w:val="44"/>
     </w:rPr>
+  </w:style>
+  <w:style w:type="character" w:customStyle="1" w:styleId="2Char">
+    <w:name w:val="标题 2 Char"/>
+    <w:basedOn w:val="a0"/>
+    <w:link w:val="2"/>
+    <w:uiPriority w:val="9"/>
+    <w:rsid w:val="00071DC5"/>
+    <w:rPr>
+      <w:rFonts w:asciiTheme="majorHAnsi" w:eastAsiaTheme="majorEastAsia" w:hAnsiTheme="majorHAnsi" w:cstheme="majorBidi"/>
+      <w:b/>
+      <w:bCs/>
+      <w:sz w:val="32"/>
+      <w:szCs w:val="32"/>
+    </w:rPr>
+  </w:style>
+  <w:style w:type="character" w:customStyle="1" w:styleId="3Char">
+    <w:name w:val="标题 3 Char"/>
+    <w:basedOn w:val="a0"/>
+    <w:link w:val="3"/>
+    <w:uiPriority w:val="9"/>
+    <w:rsid w:val="00D05535"/>
+    <w:rPr>
+      <w:b/>
+      <w:bCs/>
+      <w:sz w:val="32"/>
+      <w:szCs w:val="32"/>
+    </w:rPr>
+  </w:style>
+  <w:style w:type="paragraph" w:styleId="a5">
+    <w:name w:val="List Paragraph"/>
+    <w:basedOn w:val="a"/>
+    <w:uiPriority w:val="34"/>
+    <w:qFormat/>
+    <w:rsid w:val="00525534"/>
+    <w:pPr>
+      <w:ind w:firstLineChars="200" w:firstLine="420"/>
+    </w:pPr>
   </w:style>
 </w:styles>
 </file>

</xml_diff>